<commit_message>
Updated the result for both to show the monitor space memory allocation.
</commit_message>
<xml_diff>
--- a/Analysis of merge and quick sort.docx
+++ b/Analysis of merge and quick sort.docx
@@ -4252,10 +4252,10 @@
           <w:noProof/>
         </w:rPr>
         <w:drawing>
-          <wp:inline distT="0" distB="0" distL="0" distR="0" wp14:anchorId="3EB1B211" wp14:editId="7747E13B">
-            <wp:extent cx="5943600" cy="2145665"/>
-            <wp:effectExtent l="0" t="0" r="0" b="635"/>
-            <wp:docPr id="629520837" name="Picture 2" descr="A black background with numbers&#10;&#10;Description automatically generated"/>
+          <wp:inline distT="0" distB="0" distL="0" distR="0" wp14:anchorId="67D91555" wp14:editId="78D0EFF1">
+            <wp:extent cx="5943600" cy="2707640"/>
+            <wp:effectExtent l="0" t="0" r="0" b="0"/>
+            <wp:docPr id="1506847528" name="Picture 1" descr="A screenshot of a computer&#10;&#10;Description automatically generated"/>
             <wp:cNvGraphicFramePr>
               <a:graphicFrameLocks xmlns:a="http://schemas.openxmlformats.org/drawingml/2006/main" noChangeAspect="1"/>
             </wp:cNvGraphicFramePr>
@@ -4263,7 +4263,7 @@
               <a:graphicData uri="http://schemas.openxmlformats.org/drawingml/2006/picture">
                 <pic:pic xmlns:pic="http://schemas.openxmlformats.org/drawingml/2006/picture">
                   <pic:nvPicPr>
-                    <pic:cNvPr id="629520837" name="Picture 2" descr="A black background with numbers&#10;&#10;Description automatically generated"/>
+                    <pic:cNvPr id="1506847528" name="Picture 1" descr="A screenshot of a computer&#10;&#10;Description automatically generated"/>
                     <pic:cNvPicPr/>
                   </pic:nvPicPr>
                   <pic:blipFill>
@@ -4281,7 +4281,7 @@
                   <pic:spPr>
                     <a:xfrm>
                       <a:off x="0" y="0"/>
-                      <a:ext cx="5943600" cy="2145665"/>
+                      <a:ext cx="5943600" cy="2707640"/>
                     </a:xfrm>
                     <a:prstGeom prst="rect">
                       <a:avLst/>
@@ -4394,7 +4394,14 @@
         <w:rPr>
           <w:rFonts w:ascii="Times New Roman" w:hAnsi="Times New Roman" w:cs="Times New Roman"/>
         </w:rPr>
-        <w:t xml:space="preserve">If we look at the graph the execution time is almost following the function of </w:t>
+        <w:t xml:space="preserve">If we look at the graph the execution </w:t>
+      </w:r>
+      <w:r>
+        <w:rPr>
+          <w:rFonts w:ascii="Times New Roman" w:hAnsi="Times New Roman" w:cs="Times New Roman"/>
+        </w:rPr>
+        <w:lastRenderedPageBreak/>
+        <w:t xml:space="preserve">time is almost following the function of </w:t>
       </w:r>
       <m:oMath>
         <m:r>
@@ -4469,7 +4476,6 @@
           <w:b/>
           <w:bCs/>
         </w:rPr>
-        <w:lastRenderedPageBreak/>
         <w:t>Practical implication</w:t>
       </w:r>
     </w:p>
@@ -4550,19 +4556,7 @@
         <w:rPr>
           <w:rFonts w:ascii="Times New Roman" w:hAnsi="Times New Roman" w:cs="Times New Roman"/>
         </w:rPr>
-        <w:t xml:space="preserve">Merge Sort might underperform compared to Quick Sort in practice is </w:t>
-      </w:r>
-      <w:r>
-        <w:rPr>
-          <w:rFonts w:ascii="Times New Roman" w:hAnsi="Times New Roman" w:cs="Times New Roman"/>
-        </w:rPr>
-        <w:t>because of the</w:t>
-      </w:r>
-      <w:r>
-        <w:rPr>
-          <w:rFonts w:ascii="Times New Roman" w:hAnsi="Times New Roman" w:cs="Times New Roman"/>
-        </w:rPr>
-        <w:t xml:space="preserve"> additional memory overhead and the less efficient memory access patterns. The need to copy elements into temporary arrays can slow down the process, especially in systems where memory allocation and deallocation are costly.</w:t>
+        <w:t>Merge Sort might underperform compared to Quick Sort in practice is because of the additional memory overhead and the less efficient memory access patterns. The need to copy elements into temporary arrays can slow down the process, especially in systems where memory allocation and deallocation are costly.</w:t>
       </w:r>
     </w:p>
     <w:p>
@@ -4685,6 +4679,7 @@
           <w:b/>
           <w:bCs/>
         </w:rPr>
+        <w:lastRenderedPageBreak/>
         <w:t>Divide:</w:t>
       </w:r>
       <w:r>
@@ -4753,7 +4748,6 @@
           <w:b/>
           <w:bCs/>
         </w:rPr>
-        <w:lastRenderedPageBreak/>
         <w:t>Combine:</w:t>
       </w:r>
       <w:r>
@@ -5315,6 +5309,7 @@
             <w:rPr>
               <w:rFonts w:ascii="Cambria Math" w:hAnsi="Cambria Math" w:cs="Times New Roman"/>
             </w:rPr>
+            <w:lastRenderedPageBreak/>
             <m:t>O(n</m:t>
           </m:r>
           <m:func>
@@ -5604,7 +5599,6 @@
         <w:rPr>
           <w:rFonts w:ascii="Times New Roman" w:hAnsi="Times New Roman" w:cs="Times New Roman"/>
         </w:rPr>
-        <w:lastRenderedPageBreak/>
         <w:t xml:space="preserve">Let’s assume that </w:t>
       </w:r>
       <m:oMath>
@@ -7026,6 +7020,7 @@
         <w:rPr>
           <w:rFonts w:ascii="Times New Roman" w:hAnsi="Times New Roman" w:cs="Times New Roman"/>
         </w:rPr>
+        <w:lastRenderedPageBreak/>
         <w:t xml:space="preserve">The same way we solve merge sort this falls into case 2 of the master theorem, if </w:t>
       </w:r>
       <m:oMath>
@@ -7711,7 +7706,6 @@
         <w:rPr>
           <w:rFonts w:ascii="Times New Roman" w:hAnsi="Times New Roman" w:cs="Times New Roman"/>
         </w:rPr>
-        <w:lastRenderedPageBreak/>
         <w:t xml:space="preserve">Using the </w:t>
       </w:r>
       <w:r>
@@ -8520,6 +8514,7 @@
           <w:bCs/>
           <w:noProof/>
         </w:rPr>
+        <w:lastRenderedPageBreak/>
         <w:drawing>
           <wp:inline distT="0" distB="0" distL="0" distR="0" wp14:anchorId="30A3C599" wp14:editId="03F96A56">
             <wp:extent cx="4965700" cy="3352800"/>
@@ -8570,7 +8565,6 @@
           <w:rFonts w:ascii="Times New Roman" w:hAnsi="Times New Roman" w:cs="Times New Roman"/>
           <w:b/>
           <w:bCs/>
-          <w:lang w:val="en-MY"/>
         </w:rPr>
       </w:pPr>
       <w:r>
@@ -8579,14 +8573,12 @@
           <w:b/>
           <w:bCs/>
           <w:noProof/>
-          <w:lang w:val="en-MY"/>
-        </w:rPr>
-        <w:lastRenderedPageBreak/>
+        </w:rPr>
         <w:drawing>
-          <wp:inline distT="0" distB="0" distL="0" distR="0" wp14:anchorId="4709CF3A" wp14:editId="6D9E91AF">
-            <wp:extent cx="5943600" cy="2235200"/>
-            <wp:effectExtent l="0" t="0" r="0" b="0"/>
-            <wp:docPr id="658340497" name="Picture 1" descr="A black background with white numbers&#10;&#10;Description automatically generated"/>
+          <wp:inline distT="0" distB="0" distL="0" distR="0" wp14:anchorId="33F88F1A" wp14:editId="3C6B3B5B">
+            <wp:extent cx="5943600" cy="2637790"/>
+            <wp:effectExtent l="0" t="0" r="0" b="3810"/>
+            <wp:docPr id="1553950718" name="Picture 2" descr="A screenshot of a computer&#10;&#10;Description automatically generated"/>
             <wp:cNvGraphicFramePr>
               <a:graphicFrameLocks xmlns:a="http://schemas.openxmlformats.org/drawingml/2006/main" noChangeAspect="1"/>
             </wp:cNvGraphicFramePr>
@@ -8594,7 +8586,7 @@
               <a:graphicData uri="http://schemas.openxmlformats.org/drawingml/2006/picture">
                 <pic:pic xmlns:pic="http://schemas.openxmlformats.org/drawingml/2006/picture">
                   <pic:nvPicPr>
-                    <pic:cNvPr id="658340497" name="Picture 1" descr="A black background with white numbers&#10;&#10;Description automatically generated"/>
+                    <pic:cNvPr id="1553950718" name="Picture 2" descr="A screenshot of a computer&#10;&#10;Description automatically generated"/>
                     <pic:cNvPicPr/>
                   </pic:nvPicPr>
                   <pic:blipFill>
@@ -8612,7 +8604,7 @@
                   <pic:spPr>
                     <a:xfrm>
                       <a:off x="0" y="0"/>
-                      <a:ext cx="5943600" cy="2235200"/>
+                      <a:ext cx="5943600" cy="2637790"/>
                     </a:xfrm>
                     <a:prstGeom prst="rect">
                       <a:avLst/>
@@ -8830,7 +8822,14 @@
         <w:rPr>
           <w:rFonts w:ascii="Times New Roman" w:hAnsi="Times New Roman" w:cs="Times New Roman"/>
         </w:rPr>
-        <w:t xml:space="preserve"> It also sort in a very efficient manner because it sorts in place, requiring lesser memory than merge sort. However, its worst</w:t>
+        <w:t xml:space="preserve"> It also sort in a very </w:t>
+      </w:r>
+      <w:r>
+        <w:rPr>
+          <w:rFonts w:ascii="Times New Roman" w:hAnsi="Times New Roman" w:cs="Times New Roman"/>
+        </w:rPr>
+        <w:lastRenderedPageBreak/>
+        <w:t>efficient manner because it sorts in place, requiring lesser memory than merge sort. However, its worst</w:t>
       </w:r>
       <w:r>
         <w:rPr>
@@ -8962,7 +8961,6 @@
           <w:b/>
           <w:bCs/>
         </w:rPr>
-        <w:lastRenderedPageBreak/>
         <w:t>Explanation</w:t>
       </w:r>
     </w:p>
@@ -8977,19 +8975,7 @@
         <w:rPr>
           <w:rFonts w:ascii="Times New Roman" w:hAnsi="Times New Roman" w:cs="Times New Roman"/>
         </w:rPr>
-        <w:t xml:space="preserve">In my experiment quick sort does prove itself to be the superior practical performance, mainly due to its in-place sorting. As it is in-place sorting, it </w:t>
-      </w:r>
-      <w:r>
-        <w:rPr>
-          <w:rFonts w:ascii="Times New Roman" w:hAnsi="Times New Roman" w:cs="Times New Roman"/>
-        </w:rPr>
-        <w:t>reduces memory usage and leverages better cache locality.</w:t>
-      </w:r>
-      <w:r>
-        <w:rPr>
-          <w:rFonts w:ascii="Times New Roman" w:hAnsi="Times New Roman" w:cs="Times New Roman"/>
-        </w:rPr>
-        <w:t xml:space="preserve"> As </w:t>
+        <w:t xml:space="preserve">In my experiment quick sort does prove itself to be the superior practical performance, mainly due to its in-place sorting. As it is in-place sorting, it reduces memory usage and leverages better cache locality. As </w:t>
       </w:r>
       <w:r>
         <w:rPr>
@@ -9013,13 +8999,7 @@
         <w:rPr>
           <w:rFonts w:ascii="Times New Roman" w:hAnsi="Times New Roman" w:cs="Times New Roman"/>
         </w:rPr>
-        <w:t xml:space="preserve"> to develop modern hybrid sort methods to mitigate the worst-case scenario, </w:t>
-      </w:r>
-      <w:r>
-        <w:rPr>
-          <w:rFonts w:ascii="Times New Roman" w:hAnsi="Times New Roman" w:cs="Times New Roman"/>
-        </w:rPr>
-        <w:t>making Quick Sort very efficient in practice.</w:t>
+        <w:t xml:space="preserve"> to develop modern hybrid sort methods to mitigate the worst-case scenario, making Quick Sort very efficient in practice.</w:t>
       </w:r>
     </w:p>
     <w:p>
@@ -9191,7 +9171,6 @@
         <w:rPr>
           <w:rFonts w:ascii="Times New Roman" w:hAnsi="Times New Roman" w:cs="Times New Roman"/>
         </w:rPr>
-        <w:lastRenderedPageBreak/>
         <w:t>Reference</w:t>
       </w:r>
     </w:p>

</xml_diff>